<commit_message>
Update for header footer
</commit_message>
<xml_diff>
--- a/src/service/sectionParts/util/locationGeneration/Deck2AllData.docx
+++ b/src/service/sectionParts/util/locationGeneration/Deck2AllData.docx
@@ -30,6 +30,7 @@
         <w:t xml:space="preserve">+++IF </w:t>
       </w:r>
       <w:proofErr w:type="spellStart"/>
+      <w:proofErr w:type="gramStart"/>
       <w:r>
         <w:rPr>
           <w:rFonts w:ascii="Nunito" w:eastAsia="Nunito" w:hAnsi="Nunito" w:cs="Nunito"/>
@@ -51,6 +52,7 @@
         <w:t>reportType</w:t>
       </w:r>
       <w:proofErr w:type="spellEnd"/>
+      <w:proofErr w:type="gramEnd"/>
       <w:r>
         <w:rPr>
           <w:rFonts w:ascii="Nunito" w:eastAsia="Nunito" w:hAnsi="Nunito" w:cs="Nunito"/>
@@ -137,6 +139,7 @@
         <w:t xml:space="preserve">+++IF </w:t>
       </w:r>
       <w:proofErr w:type="spellStart"/>
+      <w:proofErr w:type="gramStart"/>
       <w:r>
         <w:rPr>
           <w:rFonts w:ascii="Nunito" w:eastAsia="Nunito" w:hAnsi="Nunito" w:cs="Nunito"/>
@@ -148,6 +151,7 @@
         <w:t>section.isUnitUnavailable</w:t>
       </w:r>
       <w:proofErr w:type="spellEnd"/>
+      <w:proofErr w:type="gramEnd"/>
       <w:r>
         <w:rPr>
           <w:rFonts w:ascii="Nunito" w:eastAsia="Nunito" w:hAnsi="Nunito" w:cs="Nunito"/>
@@ -252,6 +256,7 @@
               <w:t xml:space="preserve">+++INS </w:t>
             </w:r>
             <w:proofErr w:type="spellStart"/>
+            <w:proofErr w:type="gramStart"/>
             <w:r>
               <w:rPr>
                 <w:rFonts w:ascii="Nunito" w:eastAsia="Nunito" w:hAnsi="Nunito" w:cs="Nunito"/>
@@ -280,6 +285,7 @@
               <w:t>Type</w:t>
             </w:r>
             <w:proofErr w:type="spellEnd"/>
+            <w:proofErr w:type="gramEnd"/>
             <w:r>
               <w:rPr>
                 <w:rFonts w:ascii="Nunito" w:eastAsia="Nunito" w:hAnsi="Nunito" w:cs="Nunito"/>
@@ -337,6 +343,7 @@
               <w:t xml:space="preserve">+++INS </w:t>
             </w:r>
             <w:proofErr w:type="spellStart"/>
+            <w:proofErr w:type="gramStart"/>
             <w:r>
               <w:rPr>
                 <w:rFonts w:ascii="Nunito" w:eastAsia="Nunito" w:hAnsi="Nunito" w:cs="Nunito"/>
@@ -358,6 +365,7 @@
               <w:t>.parentType</w:t>
             </w:r>
             <w:proofErr w:type="spellEnd"/>
+            <w:proofErr w:type="gramEnd"/>
             <w:r>
               <w:rPr>
                 <w:rFonts w:ascii="Nunito" w:eastAsia="Nunito" w:hAnsi="Nunito" w:cs="Nunito"/>
@@ -418,6 +426,7 @@
               <w:t xml:space="preserve">+++INS </w:t>
             </w:r>
             <w:proofErr w:type="spellStart"/>
+            <w:proofErr w:type="gramStart"/>
             <w:r>
               <w:rPr>
                 <w:rFonts w:ascii="Nunito" w:eastAsia="Nunito" w:hAnsi="Nunito" w:cs="Nunito"/>
@@ -439,6 +448,7 @@
               <w:t>.parentName</w:t>
             </w:r>
             <w:proofErr w:type="spellEnd"/>
+            <w:proofErr w:type="gramEnd"/>
             <w:r>
               <w:rPr>
                 <w:rFonts w:ascii="Nunito" w:eastAsia="Nunito" w:hAnsi="Nunito" w:cs="Nunito"/>
@@ -701,6 +711,7 @@
               <w:t xml:space="preserve">+++INS </w:t>
             </w:r>
             <w:proofErr w:type="spellStart"/>
+            <w:proofErr w:type="gramStart"/>
             <w:r>
               <w:rPr>
                 <w:rFonts w:ascii="Nunito" w:eastAsia="Nunito" w:hAnsi="Nunito" w:cs="Nunito"/>
@@ -722,6 +733,7 @@
               <w:t>.exteriorelements</w:t>
             </w:r>
             <w:proofErr w:type="spellEnd"/>
+            <w:proofErr w:type="gramEnd"/>
             <w:r>
               <w:rPr>
                 <w:rFonts w:ascii="Nunito" w:eastAsia="Nunito" w:hAnsi="Nunito" w:cs="Nunito"/>
@@ -807,6 +819,7 @@
               <w:t xml:space="preserve">+++INS </w:t>
             </w:r>
             <w:proofErr w:type="spellStart"/>
+            <w:proofErr w:type="gramStart"/>
             <w:r>
               <w:rPr>
                 <w:rFonts w:ascii="Nunito" w:eastAsia="Nunito" w:hAnsi="Nunito" w:cs="Nunito"/>
@@ -844,6 +857,7 @@
             <w:bookmarkEnd w:id="13"/>
             <w:bookmarkEnd w:id="14"/>
             <w:proofErr w:type="spellEnd"/>
+            <w:proofErr w:type="gramEnd"/>
             <w:r>
               <w:rPr>
                 <w:rFonts w:ascii="Nunito" w:eastAsia="Nunito" w:hAnsi="Nunito" w:cs="Nunito"/>
@@ -938,6 +952,7 @@
               <w:t xml:space="preserve">+++IF </w:t>
             </w:r>
             <w:proofErr w:type="spellStart"/>
+            <w:proofErr w:type="gramStart"/>
             <w:r>
               <w:rPr>
                 <w:rFonts w:ascii="Nunito" w:eastAsia="Nunito" w:hAnsi="Nunito" w:cs="Nunito"/>
@@ -949,6 +964,7 @@
               <w:t>section.visualreview</w:t>
             </w:r>
             <w:proofErr w:type="spellEnd"/>
+            <w:proofErr w:type="gramEnd"/>
             <w:r>
               <w:rPr>
                 <w:rFonts w:ascii="Nunito" w:eastAsia="Nunito" w:hAnsi="Nunito" w:cs="Nunito"/>
@@ -1020,6 +1036,7 @@
               <w:t xml:space="preserve">+++INS </w:t>
             </w:r>
             <w:proofErr w:type="spellStart"/>
+            <w:proofErr w:type="gramStart"/>
             <w:r>
               <w:rPr>
                 <w:rFonts w:ascii="Nunito" w:eastAsia="Nunito" w:hAnsi="Nunito" w:cs="Nunito"/>
@@ -1031,6 +1048,7 @@
               <w:t>section.visualreview</w:t>
             </w:r>
             <w:proofErr w:type="spellEnd"/>
+            <w:proofErr w:type="gramEnd"/>
             <w:r>
               <w:rPr>
                 <w:rFonts w:ascii="Nunito" w:eastAsia="Nunito" w:hAnsi="Nunito" w:cs="Nunito"/>
@@ -1088,6 +1106,7 @@
               <w:t xml:space="preserve">+++IF </w:t>
             </w:r>
             <w:proofErr w:type="spellStart"/>
+            <w:proofErr w:type="gramStart"/>
             <w:r>
               <w:rPr>
                 <w:rFonts w:ascii="Nunito" w:eastAsia="Nunito" w:hAnsi="Nunito" w:cs="Nunito"/>
@@ -1099,6 +1118,7 @@
               <w:t>section.visualreview</w:t>
             </w:r>
             <w:proofErr w:type="spellEnd"/>
+            <w:proofErr w:type="gramEnd"/>
             <w:r>
               <w:rPr>
                 <w:rFonts w:ascii="Nunito" w:eastAsia="Nunito" w:hAnsi="Nunito" w:cs="Nunito"/>
@@ -1132,6 +1152,7 @@
               <w:t xml:space="preserve">+++INS </w:t>
             </w:r>
             <w:proofErr w:type="spellStart"/>
+            <w:proofErr w:type="gramStart"/>
             <w:r>
               <w:rPr>
                 <w:rFonts w:ascii="Nunito" w:eastAsia="Nunito" w:hAnsi="Nunito" w:cs="Nunito"/>
@@ -1143,6 +1164,7 @@
               <w:t>section.visualreview</w:t>
             </w:r>
             <w:proofErr w:type="spellEnd"/>
+            <w:proofErr w:type="gramEnd"/>
             <w:r>
               <w:rPr>
                 <w:rFonts w:ascii="Nunito" w:eastAsia="Nunito" w:hAnsi="Nunito" w:cs="Nunito"/>
@@ -1258,6 +1280,7 @@
               <w:t xml:space="preserve">+++IF </w:t>
             </w:r>
             <w:proofErr w:type="spellStart"/>
+            <w:proofErr w:type="gramStart"/>
             <w:r>
               <w:rPr>
                 <w:rFonts w:ascii="Nunito" w:eastAsia="Nunito" w:hAnsi="Nunito" w:cs="Nunito"/>
@@ -1281,6 +1304,7 @@
               <w:t>signsofleak</w:t>
             </w:r>
             <w:proofErr w:type="spellEnd"/>
+            <w:proofErr w:type="gramEnd"/>
             <w:r>
               <w:rPr>
                 <w:rFonts w:ascii="Nunito" w:eastAsia="Nunito" w:hAnsi="Nunito" w:cs="Nunito"/>
@@ -1346,6 +1370,7 @@
               <w:t xml:space="preserve">+++INS </w:t>
             </w:r>
             <w:proofErr w:type="spellStart"/>
+            <w:proofErr w:type="gramStart"/>
             <w:r>
               <w:rPr>
                 <w:rFonts w:ascii="Nunito" w:eastAsia="Nunito" w:hAnsi="Nunito" w:cs="Nunito"/>
@@ -1367,6 +1392,7 @@
               <w:t>signsofleak</w:t>
             </w:r>
             <w:proofErr w:type="spellEnd"/>
+            <w:proofErr w:type="gramEnd"/>
             <w:r>
               <w:rPr>
                 <w:rFonts w:ascii="Nunito" w:eastAsia="Nunito" w:hAnsi="Nunito" w:cs="Nunito"/>
@@ -1422,6 +1448,7 @@
               <w:t xml:space="preserve">+++IF </w:t>
             </w:r>
             <w:proofErr w:type="spellStart"/>
+            <w:proofErr w:type="gramStart"/>
             <w:r>
               <w:rPr>
                 <w:rFonts w:ascii="Nunito" w:eastAsia="Nunito" w:hAnsi="Nunito" w:cs="Nunito"/>
@@ -1433,6 +1460,7 @@
               <w:t>section.signsofleak</w:t>
             </w:r>
             <w:proofErr w:type="spellEnd"/>
+            <w:proofErr w:type="gramEnd"/>
             <w:r>
               <w:rPr>
                 <w:rFonts w:ascii="Nunito" w:eastAsia="Nunito" w:hAnsi="Nunito" w:cs="Nunito"/>
@@ -1466,6 +1494,7 @@
               <w:t xml:space="preserve">+++INS </w:t>
             </w:r>
             <w:proofErr w:type="spellStart"/>
+            <w:proofErr w:type="gramStart"/>
             <w:r>
               <w:rPr>
                 <w:rFonts w:ascii="Nunito" w:eastAsia="Nunito" w:hAnsi="Nunito" w:cs="Nunito"/>
@@ -1477,6 +1506,7 @@
               <w:t>section.signsofleak</w:t>
             </w:r>
             <w:proofErr w:type="spellEnd"/>
+            <w:proofErr w:type="gramEnd"/>
             <w:r>
               <w:rPr>
                 <w:rFonts w:ascii="Nunito" w:eastAsia="Nunito" w:hAnsi="Nunito" w:cs="Nunito"/>
@@ -1589,6 +1619,7 @@
               <w:t xml:space="preserve">+++IF </w:t>
             </w:r>
             <w:proofErr w:type="spellStart"/>
+            <w:proofErr w:type="gramStart"/>
             <w:r>
               <w:rPr>
                 <w:rFonts w:ascii="Nunito" w:eastAsia="Nunito" w:hAnsi="Nunito" w:cs="Nunito"/>
@@ -1612,6 +1643,7 @@
               <w:t>furtherinvasive</w:t>
             </w:r>
             <w:proofErr w:type="spellEnd"/>
+            <w:proofErr w:type="gramEnd"/>
             <w:r>
               <w:rPr>
                 <w:rFonts w:ascii="Nunito" w:eastAsia="Nunito" w:hAnsi="Nunito" w:cs="Nunito"/>
@@ -1677,6 +1709,7 @@
               <w:t xml:space="preserve">+++INS </w:t>
             </w:r>
             <w:proofErr w:type="spellStart"/>
+            <w:proofErr w:type="gramStart"/>
             <w:r>
               <w:rPr>
                 <w:rFonts w:ascii="Nunito" w:eastAsia="Nunito" w:hAnsi="Nunito" w:cs="Nunito"/>
@@ -1698,6 +1731,7 @@
               <w:t>furtherinvasive</w:t>
             </w:r>
             <w:proofErr w:type="spellEnd"/>
+            <w:proofErr w:type="gramEnd"/>
             <w:r>
               <w:rPr>
                 <w:rFonts w:ascii="Nunito" w:eastAsia="Nunito" w:hAnsi="Nunito" w:cs="Nunito"/>
@@ -1753,6 +1787,7 @@
               <w:t xml:space="preserve">+++IF </w:t>
             </w:r>
             <w:proofErr w:type="spellStart"/>
+            <w:proofErr w:type="gramStart"/>
             <w:r>
               <w:rPr>
                 <w:rFonts w:ascii="Nunito" w:eastAsia="Nunito" w:hAnsi="Nunito" w:cs="Nunito"/>
@@ -1764,6 +1799,7 @@
               <w:t>section.furtherinvasive</w:t>
             </w:r>
             <w:proofErr w:type="spellEnd"/>
+            <w:proofErr w:type="gramEnd"/>
             <w:r>
               <w:rPr>
                 <w:rFonts w:ascii="Nunito" w:eastAsia="Nunito" w:hAnsi="Nunito" w:cs="Nunito"/>
@@ -1797,6 +1833,7 @@
               <w:t xml:space="preserve">+++INS </w:t>
             </w:r>
             <w:proofErr w:type="spellStart"/>
+            <w:proofErr w:type="gramStart"/>
             <w:r>
               <w:rPr>
                 <w:rFonts w:ascii="Nunito" w:eastAsia="Nunito" w:hAnsi="Nunito" w:cs="Nunito"/>
@@ -1808,6 +1845,7 @@
               <w:t>section.furtherinvasive</w:t>
             </w:r>
             <w:proofErr w:type="spellEnd"/>
+            <w:proofErr w:type="gramEnd"/>
             <w:r>
               <w:rPr>
                 <w:rFonts w:ascii="Nunito" w:eastAsia="Nunito" w:hAnsi="Nunito" w:cs="Nunito"/>
@@ -1920,6 +1958,7 @@
               <w:t xml:space="preserve">+++IF </w:t>
             </w:r>
             <w:proofErr w:type="spellStart"/>
+            <w:proofErr w:type="gramStart"/>
             <w:r>
               <w:rPr>
                 <w:rFonts w:ascii="Nunito" w:eastAsia="Nunito" w:hAnsi="Nunito" w:cs="Nunito"/>
@@ -1931,6 +1970,7 @@
               <w:t>section.conditionalassesment</w:t>
             </w:r>
             <w:proofErr w:type="spellEnd"/>
+            <w:proofErr w:type="gramEnd"/>
             <w:r>
               <w:rPr>
                 <w:rFonts w:ascii="Nunito" w:eastAsia="Nunito" w:hAnsi="Nunito" w:cs="Nunito"/>
@@ -1964,6 +2004,7 @@
               <w:t xml:space="preserve">+++INS </w:t>
             </w:r>
             <w:proofErr w:type="spellStart"/>
+            <w:proofErr w:type="gramStart"/>
             <w:r>
               <w:rPr>
                 <w:rFonts w:ascii="Nunito" w:eastAsia="Nunito" w:hAnsi="Nunito" w:cs="Nunito"/>
@@ -1975,6 +2016,7 @@
               <w:t>section.conditionalassesment</w:t>
             </w:r>
             <w:proofErr w:type="spellEnd"/>
+            <w:proofErr w:type="gramEnd"/>
             <w:r>
               <w:rPr>
                 <w:rFonts w:ascii="Nunito" w:eastAsia="Nunito" w:hAnsi="Nunito" w:cs="Nunito"/>
@@ -2030,6 +2072,7 @@
               <w:t xml:space="preserve">+++IF </w:t>
             </w:r>
             <w:proofErr w:type="spellStart"/>
+            <w:proofErr w:type="gramStart"/>
             <w:r>
               <w:rPr>
                 <w:rFonts w:ascii="Nunito" w:eastAsia="Nunito" w:hAnsi="Nunito" w:cs="Nunito"/>
@@ -2041,6 +2084,7 @@
               <w:t>section.conditionalassesment</w:t>
             </w:r>
             <w:proofErr w:type="spellEnd"/>
+            <w:proofErr w:type="gramEnd"/>
             <w:r>
               <w:rPr>
                 <w:rFonts w:ascii="Nunito" w:eastAsia="Nunito" w:hAnsi="Nunito" w:cs="Nunito"/>
@@ -2094,6 +2138,7 @@
               <w:t xml:space="preserve">+++INS </w:t>
             </w:r>
             <w:proofErr w:type="spellStart"/>
+            <w:proofErr w:type="gramStart"/>
             <w:r>
               <w:rPr>
                 <w:rFonts w:ascii="Nunito" w:eastAsia="Nunito" w:hAnsi="Nunito" w:cs="Nunito"/>
@@ -2105,6 +2150,7 @@
               <w:t>section.conditionalassesment</w:t>
             </w:r>
             <w:proofErr w:type="spellEnd"/>
+            <w:proofErr w:type="gramEnd"/>
             <w:r>
               <w:rPr>
                 <w:rFonts w:ascii="Nunito" w:eastAsia="Nunito" w:hAnsi="Nunito" w:cs="Nunito"/>
@@ -2230,7 +2276,18 @@
                 <w:color w:val="FF0000"/>
                 <w:sz w:val="21"/>
               </w:rPr>
-              <w:t xml:space="preserve"> section.</w:t>
+              <w:t xml:space="preserve"> </w:t>
+            </w:r>
+            <w:proofErr w:type="gramStart"/>
+            <w:r>
+              <w:rPr>
+                <w:rFonts w:ascii="Nunito" w:eastAsia="Nunito" w:hAnsi="Nunito" w:cs="Nunito"/>
+                <w:b/>
+                <w:bCs/>
+                <w:color w:val="FF0000"/>
+                <w:sz w:val="21"/>
+              </w:rPr>
+              <w:t>section.</w:t>
             </w:r>
             <w:proofErr w:type="spellStart"/>
             <w:r>
@@ -2245,6 +2302,7 @@
               <w:t>additionalconsiderations</w:t>
             </w:r>
             <w:proofErr w:type="spellEnd"/>
+            <w:proofErr w:type="gramEnd"/>
             <w:r>
               <w:rPr>
                 <w:rFonts w:ascii="Nunito" w:eastAsia="Nunito" w:hAnsi="Nunito" w:cs="Nunito"/>
@@ -2485,6 +2543,7 @@
               <w:t xml:space="preserve">+++IF </w:t>
             </w:r>
             <w:proofErr w:type="spellStart"/>
+            <w:proofErr w:type="gramStart"/>
             <w:r>
               <w:rPr>
                 <w:rFonts w:ascii="Nunito" w:eastAsia="Nunito" w:hAnsi="Nunito" w:cs="Nunito"/>
@@ -2514,7 +2573,18 @@
                 <w:color w:val="00B050"/>
                 <w:sz w:val="21"/>
               </w:rPr>
-              <w:t>!= '</w:t>
+              <w:t>!=</w:t>
+            </w:r>
+            <w:proofErr w:type="gramEnd"/>
+            <w:r>
+              <w:rPr>
+                <w:rFonts w:ascii="Nunito" w:eastAsia="Nunito" w:hAnsi="Nunito" w:cs="Nunito"/>
+                <w:b/>
+                <w:bCs/>
+                <w:color w:val="00B050"/>
+                <w:sz w:val="21"/>
+              </w:rPr>
+              <w:t xml:space="preserve"> '</w:t>
             </w:r>
             <w:r>
               <w:rPr>
@@ -2844,6 +2914,7 @@
               <w:t xml:space="preserve">+++IF </w:t>
             </w:r>
             <w:proofErr w:type="spellStart"/>
+            <w:proofErr w:type="gramStart"/>
             <w:r>
               <w:rPr>
                 <w:rFonts w:ascii="Nunito" w:eastAsia="Nunito" w:hAnsi="Nunito" w:cs="Nunito"/>
@@ -2873,7 +2944,18 @@
                 <w:color w:val="00B050"/>
                 <w:sz w:val="21"/>
               </w:rPr>
-              <w:t>!= '</w:t>
+              <w:t>!=</w:t>
+            </w:r>
+            <w:proofErr w:type="gramEnd"/>
+            <w:r>
+              <w:rPr>
+                <w:rFonts w:ascii="Nunito" w:eastAsia="Nunito" w:hAnsi="Nunito" w:cs="Nunito"/>
+                <w:b/>
+                <w:bCs/>
+                <w:color w:val="00B050"/>
+                <w:sz w:val="21"/>
+              </w:rPr>
+              <w:t xml:space="preserve"> '</w:t>
             </w:r>
             <w:r>
               <w:rPr>
@@ -3222,6 +3304,7 @@
               <w:t xml:space="preserve">+++IF </w:t>
             </w:r>
             <w:proofErr w:type="spellStart"/>
+            <w:proofErr w:type="gramStart"/>
             <w:r>
               <w:rPr>
                 <w:rFonts w:ascii="Nunito" w:eastAsia="Nunito" w:hAnsi="Nunito" w:cs="Nunito"/>
@@ -3251,7 +3334,18 @@
                 <w:color w:val="00B050"/>
                 <w:sz w:val="21"/>
               </w:rPr>
-              <w:t>!= '</w:t>
+              <w:t>!=</w:t>
+            </w:r>
+            <w:proofErr w:type="gramEnd"/>
+            <w:r>
+              <w:rPr>
+                <w:rFonts w:ascii="Nunito" w:eastAsia="Nunito" w:hAnsi="Nunito" w:cs="Nunito"/>
+                <w:b/>
+                <w:bCs/>
+                <w:color w:val="00B050"/>
+                <w:sz w:val="21"/>
+              </w:rPr>
+              <w:t xml:space="preserve"> '</w:t>
             </w:r>
             <w:r>
               <w:rPr>
@@ -3634,11 +3728,16 @@
             <w:r>
               <w:t>$</w:t>
             </w:r>
+            <w:proofErr w:type="gramStart"/>
             <w:r>
               <w:t>image</w:t>
             </w:r>
             <w:r>
-              <w:t>[0]</w:t>
+              <w:t>[</w:t>
+            </w:r>
+            <w:proofErr w:type="gramEnd"/>
+            <w:r>
+              <w:t>0]</w:t>
             </w:r>
             <w:r>
               <w:t>)+++</w:t>
@@ -3671,7 +3770,15 @@
               </w:rPr>
             </w:pPr>
             <w:r>
-              <w:t>+++IMAGE tile($image[1])+++</w:t>
+              <w:t>+++IMAGE tile($</w:t>
+            </w:r>
+            <w:proofErr w:type="gramStart"/>
+            <w:r>
+              <w:t>image[</w:t>
+            </w:r>
+            <w:proofErr w:type="gramEnd"/>
+            <w:r>
+              <w:t>1])+++</w:t>
             </w:r>
           </w:p>
         </w:tc>
@@ -3696,7 +3803,15 @@
               </w:rPr>
             </w:pPr>
             <w:r>
-              <w:t>+++IMAGE tile($image[2])+++</w:t>
+              <w:t>+++IMAGE tile($</w:t>
+            </w:r>
+            <w:proofErr w:type="gramStart"/>
+            <w:r>
+              <w:t>image[</w:t>
+            </w:r>
+            <w:proofErr w:type="gramEnd"/>
+            <w:r>
+              <w:t>2])+++</w:t>
             </w:r>
           </w:p>
         </w:tc>
@@ -3721,7 +3836,15 @@
               </w:rPr>
             </w:pPr>
             <w:r>
-              <w:t>+++IMAGE tile($image[3])+++</w:t>
+              <w:t>+++IMAGE tile($</w:t>
+            </w:r>
+            <w:proofErr w:type="gramStart"/>
+            <w:r>
+              <w:t>image[</w:t>
+            </w:r>
+            <w:proofErr w:type="gramEnd"/>
+            <w:r>
+              <w:t>3])+++</w:t>
             </w:r>
           </w:p>
         </w:tc>
@@ -3817,6 +3940,7 @@
         <w:t xml:space="preserve">+++IF </w:t>
       </w:r>
       <w:proofErr w:type="spellStart"/>
+      <w:proofErr w:type="gramStart"/>
       <w:r>
         <w:rPr>
           <w:rFonts w:ascii="Nunito" w:eastAsia="Nunito" w:hAnsi="Nunito" w:cs="Nunito"/>
@@ -3842,6 +3966,7 @@
       <w:bookmarkEnd w:id="52"/>
       <w:bookmarkEnd w:id="53"/>
       <w:proofErr w:type="spellEnd"/>
+      <w:proofErr w:type="gramEnd"/>
       <w:r>
         <w:rPr>
           <w:rFonts w:ascii="Nunito" w:eastAsia="Nunito" w:hAnsi="Nunito" w:cs="Nunito"/>
@@ -3955,6 +4080,7 @@
               <w:t xml:space="preserve">+++INS </w:t>
             </w:r>
             <w:proofErr w:type="spellStart"/>
+            <w:proofErr w:type="gramStart"/>
             <w:r>
               <w:rPr>
                 <w:rFonts w:ascii="Nunito" w:eastAsia="Nunito" w:hAnsi="Nunito" w:cs="Nunito"/>
@@ -3983,6 +4109,7 @@
               <w:t>Type</w:t>
             </w:r>
             <w:proofErr w:type="spellEnd"/>
+            <w:proofErr w:type="gramEnd"/>
             <w:r>
               <w:rPr>
                 <w:rFonts w:ascii="Nunito" w:eastAsia="Nunito" w:hAnsi="Nunito" w:cs="Nunito"/>
@@ -4040,6 +4167,7 @@
               <w:t xml:space="preserve">+++INS </w:t>
             </w:r>
             <w:proofErr w:type="spellStart"/>
+            <w:proofErr w:type="gramStart"/>
             <w:r>
               <w:rPr>
                 <w:rFonts w:ascii="Nunito" w:eastAsia="Nunito" w:hAnsi="Nunito" w:cs="Nunito"/>
@@ -4051,6 +4179,7 @@
               <w:t>section.parentType</w:t>
             </w:r>
             <w:proofErr w:type="spellEnd"/>
+            <w:proofErr w:type="gramEnd"/>
             <w:r>
               <w:rPr>
                 <w:rFonts w:ascii="Nunito" w:eastAsia="Nunito" w:hAnsi="Nunito" w:cs="Nunito"/>
@@ -4098,6 +4227,7 @@
               <w:t xml:space="preserve">+++INS </w:t>
             </w:r>
             <w:proofErr w:type="spellStart"/>
+            <w:proofErr w:type="gramStart"/>
             <w:r>
               <w:rPr>
                 <w:rFonts w:ascii="Nunito" w:eastAsia="Nunito" w:hAnsi="Nunito" w:cs="Nunito"/>
@@ -4109,6 +4239,7 @@
               <w:t>section.parentName</w:t>
             </w:r>
             <w:proofErr w:type="spellEnd"/>
+            <w:proofErr w:type="gramEnd"/>
             <w:r>
               <w:rPr>
                 <w:rFonts w:ascii="Nunito" w:eastAsia="Nunito" w:hAnsi="Nunito" w:cs="Nunito"/>
@@ -4379,6 +4510,7 @@
               <w:t xml:space="preserve">+++INS </w:t>
             </w:r>
             <w:proofErr w:type="spellStart"/>
+            <w:proofErr w:type="gramStart"/>
             <w:r>
               <w:rPr>
                 <w:rFonts w:ascii="Nunito" w:eastAsia="Nunito" w:hAnsi="Nunito" w:cs="Nunito"/>
@@ -4390,6 +4522,7 @@
               <w:t>section.additionalconsiderations</w:t>
             </w:r>
             <w:proofErr w:type="spellEnd"/>
+            <w:proofErr w:type="gramEnd"/>
             <w:r>
               <w:rPr>
                 <w:rFonts w:ascii="Nunito" w:eastAsia="Nunito" w:hAnsi="Nunito" w:cs="Nunito"/>
@@ -4473,6 +4606,7 @@
         <w:t xml:space="preserve">+++IF </w:t>
       </w:r>
       <w:proofErr w:type="spellStart"/>
+      <w:proofErr w:type="gramStart"/>
       <w:r>
         <w:rPr>
           <w:rFonts w:ascii="Nunito" w:eastAsia="Nunito" w:hAnsi="Nunito" w:cs="Nunito"/>
@@ -4484,6 +4618,7 @@
         <w:t>section.reportType</w:t>
       </w:r>
       <w:proofErr w:type="spellEnd"/>
+      <w:proofErr w:type="gramEnd"/>
       <w:r>
         <w:rPr>
           <w:rFonts w:ascii="Nunito" w:eastAsia="Nunito" w:hAnsi="Nunito" w:cs="Nunito"/>
@@ -4676,6 +4811,7 @@
               <w:t xml:space="preserve">+++INS </w:t>
             </w:r>
             <w:proofErr w:type="spellStart"/>
+            <w:proofErr w:type="gramStart"/>
             <w:r>
               <w:rPr>
                 <w:rFonts w:ascii="Nunito" w:eastAsia="Nunito" w:hAnsi="Nunito" w:cs="Nunito"/>
@@ -4701,6 +4837,7 @@
             <w:bookmarkEnd w:id="62"/>
             <w:bookmarkEnd w:id="63"/>
             <w:proofErr w:type="spellEnd"/>
+            <w:proofErr w:type="gramEnd"/>
             <w:r>
               <w:rPr>
                 <w:rFonts w:ascii="Nunito" w:eastAsia="Nunito" w:hAnsi="Nunito" w:cs="Nunito"/>
@@ -4979,7 +5116,15 @@
               </w:rPr>
             </w:pPr>
             <w:r>
-              <w:t>+++IMAGE tile($image[0])+++</w:t>
+              <w:t>+++IMAGE tile($</w:t>
+            </w:r>
+            <w:proofErr w:type="gramStart"/>
+            <w:r>
+              <w:t>image[</w:t>
+            </w:r>
+            <w:proofErr w:type="gramEnd"/>
+            <w:r>
+              <w:t>0])+++</w:t>
             </w:r>
           </w:p>
         </w:tc>
@@ -5004,7 +5149,15 @@
               </w:rPr>
             </w:pPr>
             <w:r>
-              <w:t>+++IMAGE tile($image[1])+++</w:t>
+              <w:t>+++IMAGE tile($</w:t>
+            </w:r>
+            <w:proofErr w:type="gramStart"/>
+            <w:r>
+              <w:t>image[</w:t>
+            </w:r>
+            <w:proofErr w:type="gramEnd"/>
+            <w:r>
+              <w:t>1])+++</w:t>
             </w:r>
           </w:p>
         </w:tc>
@@ -5029,7 +5182,15 @@
               </w:rPr>
             </w:pPr>
             <w:r>
-              <w:t>+++IMAGE tile($image[2])+++</w:t>
+              <w:t>+++IMAGE tile($</w:t>
+            </w:r>
+            <w:proofErr w:type="gramStart"/>
+            <w:r>
+              <w:t>image[</w:t>
+            </w:r>
+            <w:proofErr w:type="gramEnd"/>
+            <w:r>
+              <w:t>2])+++</w:t>
             </w:r>
           </w:p>
         </w:tc>
@@ -5054,7 +5215,15 @@
               </w:rPr>
             </w:pPr>
             <w:r>
-              <w:t>+++IMAGE tile($image[3])+++</w:t>
+              <w:t>+++IMAGE tile($</w:t>
+            </w:r>
+            <w:proofErr w:type="gramStart"/>
+            <w:r>
+              <w:t>image[</w:t>
+            </w:r>
+            <w:proofErr w:type="gramEnd"/>
+            <w:r>
+              <w:t>3])+++</w:t>
             </w:r>
           </w:p>
         </w:tc>
@@ -5107,10 +5276,12 @@
         <w:t xml:space="preserve">+++IF </w:t>
       </w:r>
       <w:proofErr w:type="spellStart"/>
+      <w:proofErr w:type="gramStart"/>
       <w:r>
         <w:t>section.furtherInvasiveRequired</w:t>
       </w:r>
       <w:proofErr w:type="spellEnd"/>
+      <w:proofErr w:type="gramEnd"/>
       <w:r>
         <w:t>===</w:t>
       </w:r>
@@ -5149,6 +5320,7 @@
         <w:t xml:space="preserve">+++IF </w:t>
       </w:r>
       <w:proofErr w:type="spellStart"/>
+      <w:proofErr w:type="gramStart"/>
       <w:r>
         <w:t>section.</w:t>
       </w:r>
@@ -5156,6 +5328,7 @@
         <w:t>propowneragreed</w:t>
       </w:r>
       <w:proofErr w:type="spellEnd"/>
+      <w:proofErr w:type="gramEnd"/>
       <w:r>
         <w:t>===</w:t>
       </w:r>
@@ -5194,6 +5367,7 @@
         <w:t xml:space="preserve">+++IF </w:t>
       </w:r>
       <w:proofErr w:type="spellStart"/>
+      <w:proofErr w:type="gramStart"/>
       <w:r>
         <w:t>section.</w:t>
       </w:r>
@@ -5201,6 +5375,7 @@
         <w:t>invasiverepairsinspectedandcompleted</w:t>
       </w:r>
       <w:proofErr w:type="spellEnd"/>
+      <w:proofErr w:type="gramEnd"/>
       <w:r>
         <w:t>===</w:t>
       </w:r>
@@ -5372,6 +5547,7 @@
               <w:t xml:space="preserve">+++INS </w:t>
             </w:r>
             <w:proofErr w:type="spellStart"/>
+            <w:proofErr w:type="gramStart"/>
             <w:r>
               <w:rPr>
                 <w:rFonts w:ascii="Nunito" w:eastAsia="Nunito" w:hAnsi="Nunito" w:cs="Nunito"/>
@@ -5403,6 +5579,7 @@
               <w:t>additionalconsiderations</w:t>
             </w:r>
             <w:proofErr w:type="spellEnd"/>
+            <w:proofErr w:type="gramEnd"/>
             <w:r>
               <w:rPr>
                 <w:rFonts w:ascii="Nunito" w:eastAsia="Nunito" w:hAnsi="Nunito" w:cs="Nunito"/>
@@ -5492,6 +5669,7 @@
               <w:t xml:space="preserve">+++INS </w:t>
             </w:r>
             <w:proofErr w:type="spellStart"/>
+            <w:proofErr w:type="gramStart"/>
             <w:r>
               <w:rPr>
                 <w:rFonts w:ascii="Nunito" w:eastAsia="Nunito" w:hAnsi="Nunito" w:cs="Nunito"/>
@@ -5503,6 +5681,7 @@
               <w:t>section.conclusiveeee</w:t>
             </w:r>
             <w:proofErr w:type="spellEnd"/>
+            <w:proofErr w:type="gramEnd"/>
             <w:r>
               <w:rPr>
                 <w:rFonts w:ascii="Nunito" w:eastAsia="Nunito" w:hAnsi="Nunito" w:cs="Nunito"/>
@@ -5588,6 +5767,7 @@
               <w:t xml:space="preserve">+++INS </w:t>
             </w:r>
             <w:proofErr w:type="spellStart"/>
+            <w:proofErr w:type="gramStart"/>
             <w:r>
               <w:rPr>
                 <w:rFonts w:ascii="Nunito" w:eastAsia="Nunito" w:hAnsi="Nunito" w:cs="Nunito"/>
@@ -5599,6 +5779,7 @@
               <w:t>section.conclusivelbc</w:t>
             </w:r>
             <w:proofErr w:type="spellEnd"/>
+            <w:proofErr w:type="gramEnd"/>
             <w:r>
               <w:rPr>
                 <w:rFonts w:ascii="Nunito" w:eastAsia="Nunito" w:hAnsi="Nunito" w:cs="Nunito"/>
@@ -5684,6 +5865,7 @@
               <w:t xml:space="preserve">+++INS </w:t>
             </w:r>
             <w:proofErr w:type="spellStart"/>
+            <w:proofErr w:type="gramStart"/>
             <w:r>
               <w:rPr>
                 <w:rFonts w:ascii="Nunito" w:eastAsia="Nunito" w:hAnsi="Nunito" w:cs="Nunito"/>
@@ -5695,6 +5877,7 @@
               <w:t>section.conclusiveawe</w:t>
             </w:r>
             <w:proofErr w:type="spellEnd"/>
+            <w:proofErr w:type="gramEnd"/>
             <w:r>
               <w:rPr>
                 <w:rFonts w:ascii="Nunito" w:eastAsia="Nunito" w:hAnsi="Nunito" w:cs="Nunito"/>
@@ -5808,6 +5991,7 @@
             <w:r>
               <w:t xml:space="preserve">+++FOR </w:t>
             </w:r>
+            <w:proofErr w:type="gramStart"/>
             <w:r>
               <w:t>image</w:t>
             </w:r>
@@ -5815,7 +5999,11 @@
               <w:t xml:space="preserve"> </w:t>
             </w:r>
             <w:r>
-              <w:t xml:space="preserve"> IN </w:t>
+              <w:t xml:space="preserve"> IN</w:t>
+            </w:r>
+            <w:proofErr w:type="gramEnd"/>
+            <w:r>
+              <w:t xml:space="preserve"> </w:t>
             </w:r>
             <w:proofErr w:type="spellStart"/>
             <w:r>
@@ -5828,13 +6016,21 @@
               <w:jc w:val="center"/>
             </w:pPr>
             <w:r>
-              <w:t>(section</w:t>
+              <w:t>(</w:t>
+            </w:r>
+            <w:proofErr w:type="gramStart"/>
+            <w:r>
+              <w:t>section</w:t>
             </w:r>
             <w:r>
               <w:t>.</w:t>
             </w:r>
             <w:r>
-              <w:t>conclusiveImages,4)</w:t>
+              <w:t>conclusiveImages</w:t>
+            </w:r>
+            <w:proofErr w:type="gramEnd"/>
+            <w:r>
+              <w:t>,4)</w:t>
             </w:r>
             <w:r>
               <w:t>+++</w:t>
@@ -5926,7 +6122,15 @@
               </w:rPr>
             </w:pPr>
             <w:r>
-              <w:t>+++IMAGE tile($image[0])+++</w:t>
+              <w:t>+++IMAGE tile($</w:t>
+            </w:r>
+            <w:proofErr w:type="gramStart"/>
+            <w:r>
+              <w:t>image[</w:t>
+            </w:r>
+            <w:proofErr w:type="gramEnd"/>
+            <w:r>
+              <w:t>0])+++</w:t>
             </w:r>
           </w:p>
         </w:tc>
@@ -5951,7 +6155,15 @@
               </w:rPr>
             </w:pPr>
             <w:r>
-              <w:t>+++IMAGE tile($image[1])+++</w:t>
+              <w:t>+++IMAGE tile($</w:t>
+            </w:r>
+            <w:proofErr w:type="gramStart"/>
+            <w:r>
+              <w:t>image[</w:t>
+            </w:r>
+            <w:proofErr w:type="gramEnd"/>
+            <w:r>
+              <w:t>1])+++</w:t>
             </w:r>
           </w:p>
         </w:tc>
@@ -5976,7 +6188,15 @@
               </w:rPr>
             </w:pPr>
             <w:r>
-              <w:t>+++IMAGE tile($image[2])+++</w:t>
+              <w:t>+++IMAGE tile($</w:t>
+            </w:r>
+            <w:proofErr w:type="gramStart"/>
+            <w:r>
+              <w:t>image[</w:t>
+            </w:r>
+            <w:proofErr w:type="gramEnd"/>
+            <w:r>
+              <w:t>2])+++</w:t>
             </w:r>
           </w:p>
         </w:tc>
@@ -6001,7 +6221,15 @@
               </w:rPr>
             </w:pPr>
             <w:r>
-              <w:t>+++IMAGE tile($image[3])+++</w:t>
+              <w:t>+++IMAGE tile($</w:t>
+            </w:r>
+            <w:proofErr w:type="gramStart"/>
+            <w:r>
+              <w:t>image[</w:t>
+            </w:r>
+            <w:proofErr w:type="gramEnd"/>
+            <w:r>
+              <w:t>3])+++</w:t>
             </w:r>
           </w:p>
         </w:tc>
@@ -6054,6 +6282,7 @@
         <w:t xml:space="preserve">+++IF </w:t>
       </w:r>
       <w:proofErr w:type="spellStart"/>
+      <w:proofErr w:type="gramStart"/>
       <w:r>
         <w:t>section.</w:t>
       </w:r>
@@ -6061,6 +6290,7 @@
         <w:t>invasiverepairsinspectedandcompleted</w:t>
       </w:r>
       <w:proofErr w:type="spellEnd"/>
+      <w:proofErr w:type="gramEnd"/>
       <w:r>
         <w:t>===</w:t>
       </w:r>
@@ -6213,6 +6443,7 @@
         <w:t xml:space="preserve">+++IF </w:t>
       </w:r>
       <w:proofErr w:type="spellStart"/>
+      <w:proofErr w:type="gramStart"/>
       <w:r>
         <w:t>section.</w:t>
       </w:r>
@@ -6224,6 +6455,7 @@
       <w:bookmarkEnd w:id="64"/>
       <w:bookmarkEnd w:id="65"/>
       <w:proofErr w:type="spellEnd"/>
+      <w:proofErr w:type="gramEnd"/>
       <w:r>
         <w:t>===</w:t>
       </w:r>
@@ -6380,10 +6612,12 @@
         <w:t xml:space="preserve">+++IF </w:t>
       </w:r>
       <w:proofErr w:type="spellStart"/>
+      <w:proofErr w:type="gramStart"/>
       <w:r>
         <w:t>section.reportType</w:t>
       </w:r>
       <w:proofErr w:type="spellEnd"/>
+      <w:proofErr w:type="gramEnd"/>
       <w:r>
         <w:t>===</w:t>
       </w:r>
@@ -6478,6 +6712,7 @@
               <w:t xml:space="preserve">+++INS </w:t>
             </w:r>
             <w:proofErr w:type="spellStart"/>
+            <w:proofErr w:type="gramStart"/>
             <w:r>
               <w:rPr>
                 <w:rFonts w:ascii="Nunito" w:eastAsia="Nunito" w:hAnsi="Nunito" w:cs="Nunito"/>
@@ -6506,6 +6741,7 @@
               <w:t>Type</w:t>
             </w:r>
             <w:proofErr w:type="spellEnd"/>
+            <w:proofErr w:type="gramEnd"/>
             <w:r>
               <w:rPr>
                 <w:rFonts w:ascii="Nunito" w:eastAsia="Nunito" w:hAnsi="Nunito" w:cs="Nunito"/>
@@ -6564,6 +6800,7 @@
               <w:t xml:space="preserve">+++INS </w:t>
             </w:r>
             <w:proofErr w:type="spellStart"/>
+            <w:proofErr w:type="gramStart"/>
             <w:r>
               <w:rPr>
                 <w:rFonts w:ascii="Nunito" w:eastAsia="Nunito" w:hAnsi="Nunito" w:cs="Nunito"/>
@@ -6575,6 +6812,7 @@
               <w:t>section.parentType</w:t>
             </w:r>
             <w:proofErr w:type="spellEnd"/>
+            <w:proofErr w:type="gramEnd"/>
             <w:r>
               <w:rPr>
                 <w:rFonts w:ascii="Nunito" w:eastAsia="Nunito" w:hAnsi="Nunito" w:cs="Nunito"/>
@@ -6622,6 +6860,7 @@
               <w:t xml:space="preserve">+++INS </w:t>
             </w:r>
             <w:proofErr w:type="spellStart"/>
+            <w:proofErr w:type="gramStart"/>
             <w:r>
               <w:rPr>
                 <w:rFonts w:ascii="Nunito" w:eastAsia="Nunito" w:hAnsi="Nunito" w:cs="Nunito"/>
@@ -6633,6 +6872,7 @@
               <w:t>section.parentName</w:t>
             </w:r>
             <w:proofErr w:type="spellEnd"/>
+            <w:proofErr w:type="gramEnd"/>
             <w:r>
               <w:rPr>
                 <w:rFonts w:ascii="Nunito" w:eastAsia="Nunito" w:hAnsi="Nunito" w:cs="Nunito"/>
@@ -6845,6 +7085,7 @@
               <w:t xml:space="preserve">+++INS </w:t>
             </w:r>
             <w:proofErr w:type="spellStart"/>
+            <w:proofErr w:type="gramStart"/>
             <w:r>
               <w:rPr>
                 <w:rFonts w:ascii="Nunito" w:eastAsia="Nunito" w:hAnsi="Nunito" w:cs="Nunito"/>
@@ -6856,6 +7097,7 @@
               <w:t>section.invasiveDesc</w:t>
             </w:r>
             <w:proofErr w:type="spellEnd"/>
+            <w:proofErr w:type="gramEnd"/>
             <w:r>
               <w:rPr>
                 <w:rFonts w:ascii="Nunito" w:eastAsia="Nunito" w:hAnsi="Nunito" w:cs="Nunito"/>
@@ -7133,7 +7375,15 @@
             </w:pPr>
             <w:r>
               <w:lastRenderedPageBreak/>
-              <w:t>+++IMAGE tile($image[0])+++</w:t>
+              <w:t>+++IMAGE tile($</w:t>
+            </w:r>
+            <w:proofErr w:type="gramStart"/>
+            <w:r>
+              <w:t>image[</w:t>
+            </w:r>
+            <w:proofErr w:type="gramEnd"/>
+            <w:r>
+              <w:t>0])+++</w:t>
             </w:r>
           </w:p>
         </w:tc>
@@ -7158,7 +7408,15 @@
               </w:rPr>
             </w:pPr>
             <w:r>
-              <w:t>+++IMAGE tile($image[1])+++</w:t>
+              <w:t>+++IMAGE tile($</w:t>
+            </w:r>
+            <w:proofErr w:type="gramStart"/>
+            <w:r>
+              <w:t>image[</w:t>
+            </w:r>
+            <w:proofErr w:type="gramEnd"/>
+            <w:r>
+              <w:t>1])+++</w:t>
             </w:r>
           </w:p>
         </w:tc>
@@ -7183,7 +7441,15 @@
               </w:rPr>
             </w:pPr>
             <w:r>
-              <w:t>+++IMAGE tile($image[2])+++</w:t>
+              <w:t>+++IMAGE tile($</w:t>
+            </w:r>
+            <w:proofErr w:type="gramStart"/>
+            <w:r>
+              <w:t>image[</w:t>
+            </w:r>
+            <w:proofErr w:type="gramEnd"/>
+            <w:r>
+              <w:t>2])+++</w:t>
             </w:r>
           </w:p>
         </w:tc>
@@ -7208,7 +7474,15 @@
               </w:rPr>
             </w:pPr>
             <w:r>
-              <w:t>+++IMAGE tile($image[3])+++</w:t>
+              <w:t>+++IMAGE tile($</w:t>
+            </w:r>
+            <w:proofErr w:type="gramStart"/>
+            <w:r>
+              <w:t>image[</w:t>
+            </w:r>
+            <w:proofErr w:type="gramEnd"/>
+            <w:r>
+              <w:t>3])+++</w:t>
             </w:r>
           </w:p>
         </w:tc>
@@ -7260,6 +7534,7 @@
         <w:t xml:space="preserve">+++IF </w:t>
       </w:r>
       <w:proofErr w:type="spellStart"/>
+      <w:proofErr w:type="gramStart"/>
       <w:r>
         <w:t>section.</w:t>
       </w:r>
@@ -7275,6 +7550,7 @@
       <w:bookmarkEnd w:id="72"/>
       <w:bookmarkEnd w:id="73"/>
       <w:proofErr w:type="spellEnd"/>
+      <w:proofErr w:type="gramEnd"/>
       <w:r>
         <w:t>===</w:t>
       </w:r>
@@ -7313,6 +7589,7 @@
         <w:t xml:space="preserve">+++IF </w:t>
       </w:r>
       <w:proofErr w:type="spellStart"/>
+      <w:proofErr w:type="gramStart"/>
       <w:r>
         <w:t>section.</w:t>
       </w:r>
@@ -7326,6 +7603,7 @@
       <w:bookmarkEnd w:id="75"/>
       <w:bookmarkEnd w:id="76"/>
       <w:proofErr w:type="spellEnd"/>
+      <w:proofErr w:type="gramEnd"/>
       <w:r>
         <w:t>===</w:t>
       </w:r>
@@ -7366,6 +7644,7 @@
         <w:t xml:space="preserve">+++IF </w:t>
       </w:r>
       <w:proofErr w:type="spellStart"/>
+      <w:proofErr w:type="gramStart"/>
       <w:r>
         <w:t>section.</w:t>
       </w:r>
@@ -7379,6 +7658,7 @@
       <w:bookmarkEnd w:id="80"/>
       <w:bookmarkEnd w:id="81"/>
       <w:proofErr w:type="spellEnd"/>
+      <w:proofErr w:type="gramEnd"/>
       <w:r>
         <w:t>===</w:t>
       </w:r>
@@ -7554,6 +7834,7 @@
               <w:t xml:space="preserve">+++INS </w:t>
             </w:r>
             <w:proofErr w:type="spellStart"/>
+            <w:proofErr w:type="gramStart"/>
             <w:r>
               <w:rPr>
                 <w:rFonts w:ascii="Nunito" w:eastAsia="Nunito" w:hAnsi="Nunito" w:cs="Nunito"/>
@@ -7585,6 +7866,7 @@
               <w:t>additionalconsiderations</w:t>
             </w:r>
             <w:proofErr w:type="spellEnd"/>
+            <w:proofErr w:type="gramEnd"/>
             <w:r>
               <w:rPr>
                 <w:rFonts w:ascii="Nunito" w:eastAsia="Nunito" w:hAnsi="Nunito" w:cs="Nunito"/>
@@ -7675,6 +7957,7 @@
               <w:t xml:space="preserve">+++INS </w:t>
             </w:r>
             <w:proofErr w:type="spellStart"/>
+            <w:proofErr w:type="gramStart"/>
             <w:r>
               <w:rPr>
                 <w:rFonts w:ascii="Nunito" w:eastAsia="Nunito" w:hAnsi="Nunito" w:cs="Nunito"/>
@@ -7686,6 +7969,7 @@
               <w:t>section.conclusiveeee</w:t>
             </w:r>
             <w:proofErr w:type="spellEnd"/>
+            <w:proofErr w:type="gramEnd"/>
             <w:r>
               <w:rPr>
                 <w:rFonts w:ascii="Nunito" w:eastAsia="Nunito" w:hAnsi="Nunito" w:cs="Nunito"/>
@@ -7771,6 +8055,7 @@
               <w:t xml:space="preserve">+++INS </w:t>
             </w:r>
             <w:proofErr w:type="spellStart"/>
+            <w:proofErr w:type="gramStart"/>
             <w:r>
               <w:rPr>
                 <w:rFonts w:ascii="Nunito" w:eastAsia="Nunito" w:hAnsi="Nunito" w:cs="Nunito"/>
@@ -7782,6 +8067,7 @@
               <w:t>section.conclusivelbc</w:t>
             </w:r>
             <w:proofErr w:type="spellEnd"/>
+            <w:proofErr w:type="gramEnd"/>
             <w:r>
               <w:rPr>
                 <w:rFonts w:ascii="Nunito" w:eastAsia="Nunito" w:hAnsi="Nunito" w:cs="Nunito"/>
@@ -7867,6 +8153,7 @@
               <w:t xml:space="preserve">+++INS </w:t>
             </w:r>
             <w:proofErr w:type="spellStart"/>
+            <w:proofErr w:type="gramStart"/>
             <w:r>
               <w:rPr>
                 <w:rFonts w:ascii="Nunito" w:eastAsia="Nunito" w:hAnsi="Nunito" w:cs="Nunito"/>
@@ -7878,6 +8165,7 @@
               <w:t>section.conclusiveawe</w:t>
             </w:r>
             <w:proofErr w:type="spellEnd"/>
+            <w:proofErr w:type="gramEnd"/>
             <w:r>
               <w:rPr>
                 <w:rFonts w:ascii="Nunito" w:eastAsia="Nunito" w:hAnsi="Nunito" w:cs="Nunito"/>
@@ -8142,7 +8430,15 @@
               </w:rPr>
             </w:pPr>
             <w:r>
-              <w:t>+++IMAGE tile($image[0])+++</w:t>
+              <w:t>+++IMAGE tile($</w:t>
+            </w:r>
+            <w:proofErr w:type="gramStart"/>
+            <w:r>
+              <w:t>image[</w:t>
+            </w:r>
+            <w:proofErr w:type="gramEnd"/>
+            <w:r>
+              <w:t>0])+++</w:t>
             </w:r>
           </w:p>
         </w:tc>
@@ -8167,7 +8463,15 @@
               </w:rPr>
             </w:pPr>
             <w:r>
-              <w:t>+++IMAGE tile($image[1])+++</w:t>
+              <w:t>+++IMAGE tile($</w:t>
+            </w:r>
+            <w:proofErr w:type="gramStart"/>
+            <w:r>
+              <w:t>image[</w:t>
+            </w:r>
+            <w:proofErr w:type="gramEnd"/>
+            <w:r>
+              <w:t>1])+++</w:t>
             </w:r>
           </w:p>
         </w:tc>
@@ -8192,7 +8496,15 @@
               </w:rPr>
             </w:pPr>
             <w:r>
-              <w:t>+++IMAGE tile($image[2])+++</w:t>
+              <w:t>+++IMAGE tile($</w:t>
+            </w:r>
+            <w:proofErr w:type="gramStart"/>
+            <w:r>
+              <w:t>image[</w:t>
+            </w:r>
+            <w:proofErr w:type="gramEnd"/>
+            <w:r>
+              <w:t>2])+++</w:t>
             </w:r>
           </w:p>
         </w:tc>
@@ -8217,7 +8529,15 @@
               </w:rPr>
             </w:pPr>
             <w:r>
-              <w:t>+++IMAGE tile($image[3])+++</w:t>
+              <w:t>+++IMAGE tile($</w:t>
+            </w:r>
+            <w:proofErr w:type="gramStart"/>
+            <w:r>
+              <w:t>image[</w:t>
+            </w:r>
+            <w:proofErr w:type="gramEnd"/>
+            <w:r>
+              <w:t>3])+++</w:t>
             </w:r>
           </w:p>
         </w:tc>
@@ -8281,6 +8601,7 @@
         <w:t xml:space="preserve">+++IF </w:t>
       </w:r>
       <w:proofErr w:type="spellStart"/>
+      <w:proofErr w:type="gramStart"/>
       <w:r>
         <w:t>section.</w:t>
       </w:r>
@@ -8292,6 +8613,7 @@
       <w:bookmarkEnd w:id="86"/>
       <w:bookmarkEnd w:id="87"/>
       <w:proofErr w:type="spellEnd"/>
+      <w:proofErr w:type="gramEnd"/>
       <w:r>
         <w:t>===</w:t>
       </w:r>
@@ -8469,6 +8791,7 @@
         <w:t xml:space="preserve">+++IF </w:t>
       </w:r>
       <w:proofErr w:type="spellStart"/>
+      <w:proofErr w:type="gramStart"/>
       <w:r>
         <w:t>section.</w:t>
       </w:r>
@@ -8476,6 +8799,7 @@
         <w:t>propowneragreed</w:t>
       </w:r>
       <w:proofErr w:type="spellEnd"/>
+      <w:proofErr w:type="gramEnd"/>
       <w:r>
         <w:t xml:space="preserve"> </w:t>
       </w:r>
@@ -8635,9 +8959,10 @@
       <w:headerReference w:type="default" r:id="rId6"/>
       <w:footerReference w:type="default" r:id="rId7"/>
       <w:pgSz w:w="11906" w:h="16838"/>
-      <w:pgMar w:top="1440" w:right="1440" w:bottom="1440" w:left="1440" w:header="720" w:footer="720" w:gutter="0"/>
+      <w:pgMar w:top="1440" w:right="1440" w:bottom="1440" w:left="1440" w:header="709" w:footer="709" w:gutter="0"/>
       <w:pgNumType w:start="1"/>
       <w:cols w:space="720"/>
+      <w:docGrid w:linePitch="326"/>
     </w:sectPr>
   </w:body>
 </w:document>

</xml_diff>